<commit_message>
Fin du rapport du premier livrable
</commit_message>
<xml_diff>
--- a/Premier_Livrable/Rapport_Premier_Livrable_A_LIRE.docx
+++ b/Premier_Livrable/Rapport_Premier_Livrable_A_LIRE.docx
@@ -24,34 +24,382 @@
     </w:p>
     <w:p>
       <w:pPr>
-        <w:rPr>
-          <w:sz w:val="32"/>
-          <w:szCs w:val="32"/>
-        </w:rPr>
-      </w:pPr>
-      <w:r>
-        <w:rPr>
-          <w:b/>
-          <w:sz w:val="32"/>
-          <w:szCs w:val="32"/>
+        <w:jc w:val="center"/>
+        <w:rPr>
+          <w:b/>
+          <w:sz w:val="36"/>
+          <w:szCs w:val="36"/>
+          <w:u w:val="single"/>
+        </w:rPr>
+      </w:pPr>
+    </w:p>
+    <w:sdt>
+      <w:sdtPr>
+        <w:id w:val="723340990"/>
+        <w:docPartObj>
+          <w:docPartGallery w:val="Table of Contents"/>
+          <w:docPartUnique/>
+        </w:docPartObj>
+      </w:sdtPr>
+      <w:sdtEndPr>
+        <w:rPr>
+          <w:rFonts w:asciiTheme="minorHAnsi" w:eastAsiaTheme="minorHAnsi" w:hAnsiTheme="minorHAnsi" w:cstheme="minorBidi"/>
+          <w:b/>
+          <w:bCs/>
+          <w:color w:val="auto"/>
+          <w:sz w:val="22"/>
+          <w:szCs w:val="22"/>
+          <w:lang w:eastAsia="en-US"/>
+        </w:rPr>
+      </w:sdtEndPr>
+      <w:sdtContent>
+        <w:p>
+          <w:pPr>
+            <w:pStyle w:val="En-ttedetabledesmatires"/>
+          </w:pPr>
+          <w:r>
+            <w:t>Table des matières</w:t>
+          </w:r>
+        </w:p>
+        <w:p>
+          <w:pPr>
+            <w:pStyle w:val="TM1"/>
+            <w:rPr>
+              <w:rFonts w:eastAsiaTheme="minorEastAsia"/>
+              <w:noProof/>
+              <w:sz w:val="28"/>
+              <w:szCs w:val="28"/>
+              <w:lang w:eastAsia="fr-FR"/>
+            </w:rPr>
+          </w:pPr>
+          <w:r>
+            <w:rPr>
+              <w:sz w:val="28"/>
+              <w:szCs w:val="28"/>
+            </w:rPr>
+            <w:fldChar w:fldCharType="begin"/>
+          </w:r>
+          <w:r>
+            <w:rPr>
+              <w:sz w:val="28"/>
+              <w:szCs w:val="28"/>
+            </w:rPr>
+            <w:instrText xml:space="preserve"> TOC \o "1-3" \h \z \u </w:instrText>
+          </w:r>
+          <w:r>
+            <w:rPr>
+              <w:sz w:val="28"/>
+              <w:szCs w:val="28"/>
+            </w:rPr>
+            <w:fldChar w:fldCharType="separate"/>
+          </w:r>
+          <w:hyperlink w:anchor="_Toc116763583" w:history="1">
+            <w:r>
+              <w:rPr>
+                <w:rStyle w:val="Lienhypertexte"/>
+                <w:b/>
+                <w:noProof/>
+                <w:sz w:val="28"/>
+                <w:szCs w:val="28"/>
+              </w:rPr>
+              <w:t>Arborescence du premier livrable :</w:t>
+            </w:r>
+            <w:r>
+              <w:rPr>
+                <w:noProof/>
+                <w:webHidden/>
+                <w:sz w:val="28"/>
+                <w:szCs w:val="28"/>
+              </w:rPr>
+              <w:tab/>
+            </w:r>
+            <w:r>
+              <w:rPr>
+                <w:noProof/>
+                <w:webHidden/>
+                <w:sz w:val="28"/>
+                <w:szCs w:val="28"/>
+              </w:rPr>
+              <w:fldChar w:fldCharType="begin"/>
+            </w:r>
+            <w:r>
+              <w:rPr>
+                <w:noProof/>
+                <w:webHidden/>
+                <w:sz w:val="28"/>
+                <w:szCs w:val="28"/>
+              </w:rPr>
+              <w:instrText xml:space="preserve"> PAGEREF _Toc116763583 \h </w:instrText>
+            </w:r>
+            <w:r>
+              <w:rPr>
+                <w:noProof/>
+                <w:webHidden/>
+                <w:sz w:val="28"/>
+                <w:szCs w:val="28"/>
+              </w:rPr>
+            </w:r>
+            <w:r>
+              <w:rPr>
+                <w:noProof/>
+                <w:webHidden/>
+                <w:sz w:val="28"/>
+                <w:szCs w:val="28"/>
+              </w:rPr>
+              <w:fldChar w:fldCharType="separate"/>
+            </w:r>
+            <w:r>
+              <w:rPr>
+                <w:noProof/>
+                <w:webHidden/>
+                <w:sz w:val="28"/>
+                <w:szCs w:val="28"/>
+              </w:rPr>
+              <w:t>1</w:t>
+            </w:r>
+            <w:r>
+              <w:rPr>
+                <w:noProof/>
+                <w:webHidden/>
+                <w:sz w:val="28"/>
+                <w:szCs w:val="28"/>
+              </w:rPr>
+              <w:fldChar w:fldCharType="end"/>
+            </w:r>
+          </w:hyperlink>
+        </w:p>
+        <w:p>
+          <w:pPr>
+            <w:pStyle w:val="TM1"/>
+            <w:rPr>
+              <w:rFonts w:eastAsiaTheme="minorEastAsia"/>
+              <w:noProof/>
+              <w:sz w:val="28"/>
+              <w:szCs w:val="28"/>
+              <w:lang w:eastAsia="fr-FR"/>
+            </w:rPr>
+          </w:pPr>
+          <w:hyperlink w:anchor="_Toc116763584" w:history="1">
+            <w:r>
+              <w:rPr>
+                <w:rStyle w:val="Lienhypertexte"/>
+                <w:b/>
+                <w:noProof/>
+                <w:sz w:val="28"/>
+                <w:szCs w:val="28"/>
+              </w:rPr>
+              <w:t>Choix du livrable</w:t>
+            </w:r>
+            <w:r>
+              <w:rPr>
+                <w:noProof/>
+                <w:webHidden/>
+                <w:sz w:val="28"/>
+                <w:szCs w:val="28"/>
+              </w:rPr>
+              <w:tab/>
+            </w:r>
+            <w:r>
+              <w:rPr>
+                <w:noProof/>
+                <w:webHidden/>
+                <w:sz w:val="28"/>
+                <w:szCs w:val="28"/>
+              </w:rPr>
+              <w:fldChar w:fldCharType="begin"/>
+            </w:r>
+            <w:r>
+              <w:rPr>
+                <w:noProof/>
+                <w:webHidden/>
+                <w:sz w:val="28"/>
+                <w:szCs w:val="28"/>
+              </w:rPr>
+              <w:instrText xml:space="preserve"> PAGEREF _Toc116763584 \h </w:instrText>
+            </w:r>
+            <w:r>
+              <w:rPr>
+                <w:noProof/>
+                <w:webHidden/>
+                <w:sz w:val="28"/>
+                <w:szCs w:val="28"/>
+              </w:rPr>
+            </w:r>
+            <w:r>
+              <w:rPr>
+                <w:noProof/>
+                <w:webHidden/>
+                <w:sz w:val="28"/>
+                <w:szCs w:val="28"/>
+              </w:rPr>
+              <w:fldChar w:fldCharType="separate"/>
+            </w:r>
+            <w:r>
+              <w:rPr>
+                <w:noProof/>
+                <w:webHidden/>
+                <w:sz w:val="28"/>
+                <w:szCs w:val="28"/>
+              </w:rPr>
+              <w:t>2</w:t>
+            </w:r>
+            <w:r>
+              <w:rPr>
+                <w:noProof/>
+                <w:webHidden/>
+                <w:sz w:val="28"/>
+                <w:szCs w:val="28"/>
+              </w:rPr>
+              <w:fldChar w:fldCharType="end"/>
+            </w:r>
+          </w:hyperlink>
+        </w:p>
+        <w:p>
+          <w:pPr>
+            <w:pStyle w:val="TM1"/>
+            <w:rPr>
+              <w:rFonts w:eastAsiaTheme="minorEastAsia"/>
+              <w:noProof/>
+              <w:sz w:val="28"/>
+              <w:szCs w:val="28"/>
+              <w:lang w:eastAsia="fr-FR"/>
+            </w:rPr>
+          </w:pPr>
+          <w:hyperlink w:anchor="_Toc116763585" w:history="1">
+            <w:r>
+              <w:rPr>
+                <w:rStyle w:val="Lienhypertexte"/>
+                <w:b/>
+                <w:noProof/>
+                <w:sz w:val="28"/>
+                <w:szCs w:val="28"/>
+              </w:rPr>
+              <w:t>Pr</w:t>
+            </w:r>
+            <w:r>
+              <w:rPr>
+                <w:rStyle w:val="Lienhypertexte"/>
+                <w:b/>
+                <w:noProof/>
+                <w:sz w:val="28"/>
+                <w:szCs w:val="28"/>
+              </w:rPr>
+              <w:t>e</w:t>
+            </w:r>
+            <w:r>
+              <w:rPr>
+                <w:rStyle w:val="Lienhypertexte"/>
+                <w:b/>
+                <w:noProof/>
+                <w:sz w:val="28"/>
+                <w:szCs w:val="28"/>
+              </w:rPr>
+              <w:t>mier livrable</w:t>
+            </w:r>
+            <w:r>
+              <w:rPr>
+                <w:noProof/>
+                <w:webHidden/>
+                <w:sz w:val="28"/>
+                <w:szCs w:val="28"/>
+              </w:rPr>
+              <w:tab/>
+            </w:r>
+            <w:r>
+              <w:rPr>
+                <w:noProof/>
+                <w:webHidden/>
+                <w:sz w:val="28"/>
+                <w:szCs w:val="28"/>
+              </w:rPr>
+              <w:fldChar w:fldCharType="begin"/>
+            </w:r>
+            <w:r>
+              <w:rPr>
+                <w:noProof/>
+                <w:webHidden/>
+                <w:sz w:val="28"/>
+                <w:szCs w:val="28"/>
+              </w:rPr>
+              <w:instrText xml:space="preserve"> PAGEREF _Toc116763585 \h </w:instrText>
+            </w:r>
+            <w:r>
+              <w:rPr>
+                <w:noProof/>
+                <w:webHidden/>
+                <w:sz w:val="28"/>
+                <w:szCs w:val="28"/>
+              </w:rPr>
+            </w:r>
+            <w:r>
+              <w:rPr>
+                <w:noProof/>
+                <w:webHidden/>
+                <w:sz w:val="28"/>
+                <w:szCs w:val="28"/>
+              </w:rPr>
+              <w:fldChar w:fldCharType="separate"/>
+            </w:r>
+            <w:r>
+              <w:rPr>
+                <w:noProof/>
+                <w:webHidden/>
+                <w:sz w:val="28"/>
+                <w:szCs w:val="28"/>
+              </w:rPr>
+              <w:t>4</w:t>
+            </w:r>
+            <w:r>
+              <w:rPr>
+                <w:noProof/>
+                <w:webHidden/>
+                <w:sz w:val="28"/>
+                <w:szCs w:val="28"/>
+              </w:rPr>
+              <w:fldChar w:fldCharType="end"/>
+            </w:r>
+          </w:hyperlink>
+        </w:p>
+        <w:p>
+          <w:r>
+            <w:rPr>
+              <w:b/>
+              <w:bCs/>
+            </w:rPr>
+            <w:fldChar w:fldCharType="end"/>
+          </w:r>
+        </w:p>
+      </w:sdtContent>
+    </w:sdt>
+    <w:p>
+      <w:pPr>
+        <w:pStyle w:val="Titre1"/>
+        <w:rPr>
+          <w:b/>
+        </w:rPr>
+      </w:pPr>
+    </w:p>
+    <w:p>
+      <w:pPr>
+        <w:pStyle w:val="Titre1"/>
+        <w:rPr>
+          <w:b/>
+        </w:rPr>
+      </w:pPr>
+      <w:bookmarkStart w:id="0" w:name="_Toc116763583"/>
+      <w:r>
+        <w:rPr>
+          <w:b/>
         </w:rPr>
         <w:t>Arborescence</w:t>
       </w:r>
       <w:r>
         <w:rPr>
           <w:b/>
-          <w:sz w:val="32"/>
-          <w:szCs w:val="32"/>
-        </w:rPr>
-        <w:t xml:space="preserve"> du premier livrable</w:t>
-      </w:r>
-      <w:r>
-        <w:rPr>
-          <w:sz w:val="32"/>
-          <w:szCs w:val="32"/>
-        </w:rPr>
-        <w:t> :</w:t>
-      </w:r>
+        </w:rPr>
+        <w:t xml:space="preserve"> du premier livrable :</w:t>
+      </w:r>
+      <w:bookmarkEnd w:id="0"/>
     </w:p>
     <w:p>
       <w:pPr>
@@ -551,6 +899,28 @@
     <w:p>
       <w:pPr>
         <w:pStyle w:val="Paragraphedeliste"/>
+        <w:numPr>
+          <w:ilvl w:val="1"/>
+          <w:numId w:val="1"/>
+        </w:numPr>
+        <w:rPr>
+          <w:color w:val="00B0F0"/>
+          <w:sz w:val="32"/>
+          <w:szCs w:val="32"/>
+        </w:rPr>
+      </w:pPr>
+      <w:r>
+        <w:rPr>
+          <w:color w:val="00B0F0"/>
+          <w:sz w:val="32"/>
+          <w:szCs w:val="32"/>
+        </w:rPr>
+        <w:t>Cas d’utilisation</w:t>
+      </w:r>
+    </w:p>
+    <w:p>
+      <w:pPr>
+        <w:pStyle w:val="Paragraphedeliste"/>
         <w:rPr>
           <w:color w:val="FF0000"/>
           <w:sz w:val="32"/>
@@ -619,6 +989,7 @@
           <w:szCs w:val="32"/>
         </w:rPr>
       </w:pPr>
+      <w:proofErr w:type="spellStart"/>
       <w:r>
         <w:rPr>
           <w:color w:val="000000" w:themeColor="text1"/>
@@ -627,6 +998,18 @@
         </w:rPr>
         <w:t>Conception_architectural</w:t>
       </w:r>
+      <w:proofErr w:type="spellEnd"/>
+    </w:p>
+    <w:p>
+      <w:pPr>
+        <w:pStyle w:val="Paragraphedeliste"/>
+        <w:ind w:left="2160"/>
+        <w:rPr>
+          <w:color w:val="000000" w:themeColor="text1"/>
+          <w:sz w:val="32"/>
+          <w:szCs w:val="32"/>
+        </w:rPr>
+      </w:pPr>
     </w:p>
     <w:p>
       <w:pPr>
@@ -781,7 +1164,6 @@
           <w:sz w:val="32"/>
           <w:szCs w:val="32"/>
         </w:rPr>
-        <w:lastRenderedPageBreak/>
         <w:t>Logos</w:t>
       </w:r>
     </w:p>
@@ -963,6 +1345,7 @@
           <w:numId w:val="1"/>
         </w:numPr>
         <w:rPr>
+          <w:color w:val="00B0F0"/>
           <w:sz w:val="32"/>
           <w:szCs w:val="32"/>
         </w:rPr>
@@ -970,48 +1353,90 @@
       <w:proofErr w:type="spellStart"/>
       <w:r>
         <w:rPr>
-          <w:sz w:val="32"/>
-          <w:szCs w:val="32"/>
-        </w:rPr>
-        <w:t>Document_de_test</w:t>
+          <w:color w:val="00B0F0"/>
+          <w:sz w:val="32"/>
+          <w:szCs w:val="32"/>
+        </w:rPr>
+        <w:t>Document_</w:t>
+      </w:r>
+      <w:r>
+        <w:rPr>
+          <w:color w:val="00B0F0"/>
+          <w:sz w:val="32"/>
+          <w:szCs w:val="32"/>
+        </w:rPr>
+        <w:t>test_validation</w:t>
       </w:r>
       <w:proofErr w:type="spellEnd"/>
     </w:p>
     <w:p>
       <w:pPr>
-        <w:rPr>
-          <w:sz w:val="28"/>
-          <w:szCs w:val="28"/>
-        </w:rPr>
-      </w:pPr>
-    </w:p>
-    <w:p>
-      <w:pPr>
-        <w:rPr>
-          <w:sz w:val="28"/>
-          <w:szCs w:val="28"/>
-        </w:rPr>
-      </w:pPr>
-    </w:p>
-    <w:p>
-      <w:pPr>
-        <w:rPr>
-          <w:b/>
-          <w:sz w:val="28"/>
-          <w:szCs w:val="28"/>
-        </w:rPr>
-      </w:pPr>
-      <w:r>
-        <w:rPr>
-          <w:b/>
-          <w:sz w:val="28"/>
-          <w:szCs w:val="28"/>
-        </w:rPr>
-        <w:t>---------------------------------------------------------------------------------------------------------</w:t>
-      </w:r>
-    </w:p>
-    <w:p>
-      <w:pPr>
+        <w:pStyle w:val="Paragraphedeliste"/>
+        <w:numPr>
+          <w:ilvl w:val="2"/>
+          <w:numId w:val="1"/>
+        </w:numPr>
+        <w:rPr>
+          <w:color w:val="00B0F0"/>
+          <w:sz w:val="32"/>
+          <w:szCs w:val="32"/>
+        </w:rPr>
+      </w:pPr>
+      <w:proofErr w:type="spellStart"/>
+      <w:r>
+        <w:rPr>
+          <w:color w:val="00B0F0"/>
+          <w:sz w:val="32"/>
+          <w:szCs w:val="32"/>
+        </w:rPr>
+        <w:t>Document_test_intégration</w:t>
+      </w:r>
+      <w:proofErr w:type="spellEnd"/>
+    </w:p>
+    <w:p>
+      <w:pPr>
+        <w:pBdr>
+          <w:bottom w:val="single" w:sz="6" w:space="1" w:color="auto"/>
+        </w:pBdr>
+        <w:rPr>
+          <w:sz w:val="28"/>
+          <w:szCs w:val="28"/>
+        </w:rPr>
+      </w:pPr>
+    </w:p>
+    <w:p>
+      <w:pPr>
+        <w:rPr>
+          <w:sz w:val="28"/>
+          <w:szCs w:val="28"/>
+        </w:rPr>
+      </w:pPr>
+    </w:p>
+    <w:p>
+      <w:pPr>
+        <w:pStyle w:val="Titre1"/>
+        <w:rPr>
+          <w:b/>
+        </w:rPr>
+      </w:pPr>
+      <w:bookmarkStart w:id="1" w:name="_Toc116763584"/>
+      <w:r>
+        <w:rPr>
+          <w:b/>
+        </w:rPr>
+        <w:t>Choix</w:t>
+      </w:r>
+      <w:r>
+        <w:rPr>
+          <w:b/>
+        </w:rPr>
+        <w:t xml:space="preserve"> du livrable</w:t>
+      </w:r>
+      <w:bookmarkEnd w:id="1"/>
+    </w:p>
+    <w:p>
+      <w:pPr>
+        <w:pStyle w:val="Sansinterligne"/>
         <w:rPr>
           <w:b/>
           <w:sz w:val="32"/>
@@ -1061,6 +1486,7 @@
     </w:p>
     <w:p>
       <w:pPr>
+        <w:pStyle w:val="Sansinterligne"/>
         <w:rPr>
           <w:b/>
           <w:sz w:val="32"/>
@@ -1090,16 +1516,8 @@
           <w:sz w:val="28"/>
           <w:szCs w:val="28"/>
         </w:rPr>
-        <w:t>Nous avons choisi cette méthode de livrable pour la cause suivante. Afin de mener à bien u</w:t>
-      </w:r>
-      <w:bookmarkStart w:id="0" w:name="_GoBack"/>
-      <w:bookmarkEnd w:id="0"/>
-      <w:r>
-        <w:rPr>
-          <w:sz w:val="28"/>
-          <w:szCs w:val="28"/>
-        </w:rPr>
-        <w:t xml:space="preserve">n projet informatique de cette envergure : la réalisation d’une application web. Nous devons rassembler les activités du génie pour respecter les critères de qualité. Nous avons donc proposé de faire plusieurs livrables (nous allons en dire davantage sur les livrables plus tard) avec une caractéristique : les dossiers on les a divisés en activité du génie logiciel : Analyse des besoins, Spécification, Conception, Programme, Test. Cela permet </w:t>
+        <w:lastRenderedPageBreak/>
+        <w:t xml:space="preserve">Nous avons choisi cette méthode de livrable pour la cause suivante. Afin de mener à bien un projet informatique de cette envergure : la réalisation d’une application web. Nous devons rassembler les activités du génie pour respecter les critères de qualité. Nous avons donc proposé de faire plusieurs livrables (nous allons en dire davantage sur les livrables plus tard) avec une caractéristique : les dossiers on les a divisés en activité du génie logiciel : Analyse des besoins, Spécification, Conception, Programme, Test. Cela permet </w:t>
       </w:r>
       <w:r>
         <w:rPr>
@@ -1151,20 +1569,19 @@
     </w:p>
     <w:p>
       <w:pPr>
-        <w:spacing w:after="0"/>
-        <w:rPr>
-          <w:b/>
-          <w:sz w:val="32"/>
-          <w:szCs w:val="32"/>
-        </w:rPr>
-      </w:pPr>
-      <w:r>
-        <w:rPr>
-          <w:b/>
-          <w:sz w:val="32"/>
-          <w:szCs w:val="32"/>
-        </w:rPr>
-        <w:lastRenderedPageBreak/>
+        <w:pStyle w:val="Sansinterligne"/>
+        <w:rPr>
+          <w:b/>
+          <w:sz w:val="32"/>
+          <w:szCs w:val="32"/>
+        </w:rPr>
+      </w:pPr>
+      <w:r>
+        <w:rPr>
+          <w:b/>
+          <w:sz w:val="32"/>
+          <w:szCs w:val="32"/>
+        </w:rPr>
         <w:t>Choix du rendu en plusieurs livrables, Cycle de vie</w:t>
       </w:r>
     </w:p>
@@ -1314,103 +1731,68 @@
           <w:sz w:val="28"/>
           <w:szCs w:val="28"/>
         </w:rPr>
-        <w:t xml:space="preserve"> définit dans le cahier des charges et les tests d’intégrations qui vont venir valider la relation des composants (pages html). On se trouve donc dans un cycle linéaire.</w:t>
-      </w:r>
-    </w:p>
-    <w:p>
-      <w:pPr>
-        <w:rPr>
-          <w:sz w:val="28"/>
-          <w:szCs w:val="28"/>
-        </w:rPr>
-      </w:pPr>
-    </w:p>
-    <w:p>
-      <w:pPr>
-        <w:rPr>
-          <w:sz w:val="28"/>
-          <w:szCs w:val="28"/>
-        </w:rPr>
-      </w:pPr>
-    </w:p>
-    <w:p>
-      <w:pPr>
-        <w:rPr>
-          <w:sz w:val="28"/>
-          <w:szCs w:val="28"/>
-        </w:rPr>
-      </w:pPr>
-    </w:p>
-    <w:p>
-      <w:pPr>
-        <w:rPr>
-          <w:sz w:val="28"/>
-          <w:szCs w:val="28"/>
-        </w:rPr>
-      </w:pPr>
-    </w:p>
-    <w:p>
-      <w:pPr>
-        <w:rPr>
-          <w:sz w:val="28"/>
-          <w:szCs w:val="28"/>
-        </w:rPr>
-      </w:pPr>
-    </w:p>
-    <w:p>
-      <w:pPr>
-        <w:rPr>
-          <w:sz w:val="28"/>
-          <w:szCs w:val="28"/>
-        </w:rPr>
-      </w:pPr>
-    </w:p>
-    <w:p>
-      <w:pPr>
-        <w:rPr>
-          <w:sz w:val="28"/>
-          <w:szCs w:val="28"/>
-        </w:rPr>
-      </w:pPr>
-    </w:p>
-    <w:p>
-      <w:pPr>
-        <w:rPr>
-          <w:b/>
-          <w:color w:val="000000" w:themeColor="text1"/>
-          <w:sz w:val="32"/>
-          <w:szCs w:val="32"/>
-        </w:rPr>
-      </w:pPr>
-      <w:r>
-        <w:rPr>
-          <w:b/>
-          <w:color w:val="000000" w:themeColor="text1"/>
-          <w:sz w:val="32"/>
-          <w:szCs w:val="32"/>
-        </w:rPr>
-        <w:lastRenderedPageBreak/>
-        <w:t>--------------------------------------------------------------------------------------------</w:t>
-      </w:r>
-    </w:p>
-    <w:p>
-      <w:pPr>
-        <w:rPr>
-          <w:b/>
-          <w:color w:val="FF0000"/>
-          <w:sz w:val="32"/>
-          <w:szCs w:val="32"/>
-        </w:rPr>
-      </w:pPr>
-      <w:r>
-        <w:rPr>
-          <w:b/>
-          <w:color w:val="FF0000"/>
-          <w:sz w:val="32"/>
-          <w:szCs w:val="32"/>
+        <w:t xml:space="preserve"> définit dans le cahier des charges</w:t>
+      </w:r>
+      <w:r>
+        <w:rPr>
+          <w:sz w:val="28"/>
+          <w:szCs w:val="28"/>
+        </w:rPr>
+        <w:t xml:space="preserve"> et construit à partir des maquettes un plan répondant aux exigences du client. Il y a</w:t>
+      </w:r>
+      <w:r>
+        <w:rPr>
+          <w:sz w:val="28"/>
+          <w:szCs w:val="28"/>
+        </w:rPr>
+        <w:t xml:space="preserve"> les tests d’intégrations qui vont venir valider la relation des composants (pages html). On se trouve donc dans un cycle linéaire.</w:t>
+      </w:r>
+    </w:p>
+    <w:p>
+      <w:pPr>
+        <w:rPr>
+          <w:sz w:val="28"/>
+          <w:szCs w:val="28"/>
+        </w:rPr>
+      </w:pPr>
+    </w:p>
+    <w:p>
+      <w:pPr>
+        <w:pBdr>
+          <w:bottom w:val="single" w:sz="6" w:space="1" w:color="auto"/>
+        </w:pBdr>
+        <w:rPr>
+          <w:sz w:val="28"/>
+          <w:szCs w:val="28"/>
+        </w:rPr>
+      </w:pPr>
+    </w:p>
+    <w:p>
+      <w:pPr>
+        <w:pBdr>
+          <w:bottom w:val="single" w:sz="6" w:space="1" w:color="auto"/>
+        </w:pBdr>
+        <w:rPr>
+          <w:sz w:val="28"/>
+          <w:szCs w:val="28"/>
+        </w:rPr>
+      </w:pPr>
+    </w:p>
+    <w:p>
+      <w:pPr>
+        <w:pStyle w:val="Titre1"/>
+        <w:rPr>
+          <w:b/>
+        </w:rPr>
+      </w:pPr>
+      <w:bookmarkStart w:id="2" w:name="_Toc116763585"/>
+      <w:r>
+        <w:rPr>
+          <w:b/>
         </w:rPr>
         <w:t>Premier livrable</w:t>
       </w:r>
+      <w:bookmarkEnd w:id="2"/>
     </w:p>
     <w:p>
       <w:pPr>
@@ -1535,8 +1917,8 @@
     <w:p>
       <w:pPr>
         <w:rPr>
-          <w:sz w:val="28"/>
-          <w:szCs w:val="28"/>
+          <w:sz w:val="26"/>
+          <w:szCs w:val="26"/>
         </w:rPr>
       </w:pPr>
     </w:p>
@@ -1690,6 +2072,14 @@
         </w:rPr>
         <w:t>proposer un cycle de vie.</w:t>
       </w:r>
+    </w:p>
+    <w:p>
+      <w:pPr>
+        <w:rPr>
+          <w:sz w:val="26"/>
+          <w:szCs w:val="26"/>
+        </w:rPr>
+      </w:pPr>
     </w:p>
     <w:p>
       <w:pPr>
@@ -1996,10 +2386,550 @@
         </w:rPr>
         <w:t>.</w:t>
       </w:r>
+      <w:r>
+        <w:rPr>
+          <w:sz w:val="26"/>
+          <w:szCs w:val="26"/>
+        </w:rPr>
+        <w:t xml:space="preserve"> Pour cette partie nous avons réaliser nos maquettes sur le même principe de couleur et de visibilité. Nous avons utilisé un outil se nommant </w:t>
+      </w:r>
+      <w:proofErr w:type="spellStart"/>
+      <w:r>
+        <w:rPr>
+          <w:sz w:val="26"/>
+          <w:szCs w:val="26"/>
+        </w:rPr>
+        <w:t>Figma</w:t>
+      </w:r>
+      <w:proofErr w:type="spellEnd"/>
+      <w:r>
+        <w:rPr>
+          <w:sz w:val="26"/>
+          <w:szCs w:val="26"/>
+        </w:rPr>
+        <w:t>.</w:t>
+      </w:r>
+    </w:p>
+    <w:p>
+      <w:pPr>
+        <w:rPr>
+          <w:sz w:val="26"/>
+          <w:szCs w:val="26"/>
+        </w:rPr>
+      </w:pPr>
+      <w:r>
+        <w:rPr>
+          <w:sz w:val="26"/>
+          <w:szCs w:val="26"/>
+        </w:rPr>
+        <w:t>Nous avons proposé deux logos un avec les caractéristiques en bleu en cohérence avec les maquettes, l’autre en jaune qui est aussi cohérent avec la 2</w:t>
+      </w:r>
+      <w:r>
+        <w:rPr>
+          <w:sz w:val="26"/>
+          <w:szCs w:val="26"/>
+          <w:vertAlign w:val="superscript"/>
+        </w:rPr>
+        <w:t>ème</w:t>
+      </w:r>
+      <w:r>
+        <w:rPr>
+          <w:sz w:val="26"/>
+          <w:szCs w:val="26"/>
+        </w:rPr>
+        <w:t xml:space="preserve"> maquette.</w:t>
+      </w:r>
+    </w:p>
+    <w:p>
+      <w:pPr>
+        <w:rPr>
+          <w:sz w:val="26"/>
+          <w:szCs w:val="26"/>
+        </w:rPr>
+      </w:pPr>
+      <w:r>
+        <w:rPr>
+          <w:sz w:val="26"/>
+          <w:szCs w:val="26"/>
+        </w:rPr>
+        <w:lastRenderedPageBreak/>
+        <w:t>Cette partie a permis de créer les tests de validation avec la partie du cahier des charges afin de satisfaire les demandes du client. Les tests de validation sont validés si la visibilité des pages lors de l’exécution des pages codes sont identique aux maquettes et corresponde à la demande du client</w:t>
+      </w:r>
+    </w:p>
+    <w:p>
+      <w:pPr>
+        <w:rPr>
+          <w:sz w:val="28"/>
+          <w:szCs w:val="28"/>
+        </w:rPr>
+      </w:pPr>
+      <w:r>
+        <w:rPr>
+          <w:sz w:val="28"/>
+          <w:szCs w:val="28"/>
+        </w:rPr>
+        <w:t>Cas d’utilisation :</w:t>
+      </w:r>
+    </w:p>
+    <w:p>
+      <w:pPr>
+        <w:rPr>
+          <w:sz w:val="26"/>
+          <w:szCs w:val="26"/>
+        </w:rPr>
+      </w:pPr>
+    </w:p>
+    <w:p>
+      <w:pPr>
+        <w:rPr>
+          <w:sz w:val="26"/>
+          <w:szCs w:val="26"/>
+        </w:rPr>
+      </w:pPr>
+    </w:p>
+    <w:p>
+      <w:pPr>
+        <w:rPr>
+          <w:b/>
+          <w:sz w:val="32"/>
+          <w:szCs w:val="32"/>
+        </w:rPr>
+      </w:pPr>
+      <w:r>
+        <w:rPr>
+          <w:b/>
+          <w:sz w:val="32"/>
+          <w:szCs w:val="32"/>
+        </w:rPr>
+        <w:t>Conception</w:t>
+      </w:r>
+    </w:p>
+    <w:p>
+      <w:pPr>
+        <w:rPr>
+          <w:sz w:val="28"/>
+          <w:szCs w:val="28"/>
+        </w:rPr>
+      </w:pPr>
+      <w:proofErr w:type="spellStart"/>
+      <w:r>
+        <w:rPr>
+          <w:sz w:val="28"/>
+          <w:szCs w:val="28"/>
+        </w:rPr>
+        <w:t>Conception_architectural</w:t>
+      </w:r>
+      <w:proofErr w:type="spellEnd"/>
+      <w:r>
+        <w:rPr>
+          <w:sz w:val="28"/>
+          <w:szCs w:val="28"/>
+        </w:rPr>
+        <w:t> :</w:t>
+      </w:r>
+    </w:p>
+    <w:p>
+      <w:pPr>
+        <w:ind w:firstLine="708"/>
+        <w:rPr>
+          <w:sz w:val="26"/>
+          <w:szCs w:val="26"/>
+        </w:rPr>
+      </w:pPr>
+      <w:r>
+        <w:rPr>
+          <w:sz w:val="26"/>
+          <w:szCs w:val="26"/>
+        </w:rPr>
+        <w:t>La conception architecturale</w:t>
+      </w:r>
+      <w:r>
+        <w:rPr>
+          <w:sz w:val="26"/>
+          <w:szCs w:val="26"/>
+        </w:rPr>
+        <w:t xml:space="preserve"> permet de rendre compréhensible le modèle avec les interactions (relations) entre les pages html. Cela permet plus de faciliter au passage à la programmation par la représentation de ce modèle.</w:t>
+      </w:r>
+    </w:p>
+    <w:p>
+      <w:pPr>
+        <w:ind w:firstLine="708"/>
+        <w:rPr>
+          <w:sz w:val="26"/>
+          <w:szCs w:val="26"/>
+        </w:rPr>
+      </w:pPr>
+      <w:r>
+        <w:rPr>
+          <w:sz w:val="26"/>
+          <w:szCs w:val="26"/>
+        </w:rPr>
+        <w:t>Dans la conception architecturale il y a la représentation des interactions entre toutes les pages que nous devons créer.</w:t>
+      </w:r>
+    </w:p>
+    <w:p>
+      <w:pPr>
+        <w:ind w:firstLine="708"/>
+        <w:rPr>
+          <w:sz w:val="26"/>
+          <w:szCs w:val="26"/>
+        </w:rPr>
+      </w:pPr>
+    </w:p>
+    <w:p>
+      <w:pPr>
+        <w:rPr>
+          <w:sz w:val="28"/>
+          <w:szCs w:val="28"/>
+        </w:rPr>
+      </w:pPr>
+      <w:proofErr w:type="spellStart"/>
+      <w:r>
+        <w:rPr>
+          <w:sz w:val="28"/>
+          <w:szCs w:val="28"/>
+        </w:rPr>
+        <w:t>Conception_détaillée</w:t>
+      </w:r>
+      <w:proofErr w:type="spellEnd"/>
+      <w:r>
+        <w:rPr>
+          <w:sz w:val="28"/>
+          <w:szCs w:val="28"/>
+        </w:rPr>
+        <w:t> :</w:t>
+      </w:r>
+    </w:p>
+    <w:p>
+      <w:pPr>
+        <w:ind w:firstLine="708"/>
+        <w:rPr>
+          <w:sz w:val="26"/>
+          <w:szCs w:val="26"/>
+        </w:rPr>
+      </w:pPr>
+      <w:r>
+        <w:rPr>
+          <w:sz w:val="26"/>
+          <w:szCs w:val="26"/>
+        </w:rPr>
+        <w:t xml:space="preserve">La conception </w:t>
+      </w:r>
+      <w:r>
+        <w:rPr>
+          <w:sz w:val="26"/>
+          <w:szCs w:val="26"/>
+        </w:rPr>
+        <w:t>détaillée</w:t>
+      </w:r>
+      <w:r>
+        <w:rPr>
+          <w:sz w:val="26"/>
+          <w:szCs w:val="26"/>
+        </w:rPr>
+        <w:t xml:space="preserve"> est un détaille de chaque page en termes de composant balistique de l’html. Elle permet de rendre pour chaque page un aperçu des grandes parties du code</w:t>
+      </w:r>
+      <w:r>
+        <w:rPr>
+          <w:sz w:val="26"/>
+          <w:szCs w:val="26"/>
+        </w:rPr>
+        <w:t>.</w:t>
+      </w:r>
+    </w:p>
+    <w:p>
+      <w:pPr>
+        <w:ind w:firstLine="708"/>
+        <w:rPr>
+          <w:sz w:val="26"/>
+          <w:szCs w:val="26"/>
+        </w:rPr>
+      </w:pPr>
+      <w:r>
+        <w:rPr>
+          <w:sz w:val="26"/>
+          <w:szCs w:val="26"/>
+        </w:rPr>
+        <w:t>Dans la conception détaillée il y a la représentation des grandes parties balistiques html de toutes les pages html que nous devons créer.</w:t>
+      </w:r>
+    </w:p>
+    <w:p>
+      <w:pPr>
+        <w:rPr>
+          <w:sz w:val="26"/>
+          <w:szCs w:val="26"/>
+        </w:rPr>
+      </w:pPr>
+    </w:p>
+    <w:p>
+      <w:pPr>
+        <w:rPr>
+          <w:b/>
+          <w:sz w:val="32"/>
+          <w:szCs w:val="32"/>
+        </w:rPr>
+      </w:pPr>
+      <w:r>
+        <w:rPr>
+          <w:b/>
+          <w:sz w:val="32"/>
+          <w:szCs w:val="32"/>
+        </w:rPr>
+        <w:t>Programmation</w:t>
+      </w:r>
+    </w:p>
+    <w:p>
+      <w:pPr>
+        <w:rPr>
+          <w:sz w:val="28"/>
+          <w:szCs w:val="28"/>
+        </w:rPr>
+      </w:pPr>
+      <w:r>
+        <w:rPr>
+          <w:sz w:val="28"/>
+          <w:szCs w:val="28"/>
+        </w:rPr>
+        <w:tab/>
+      </w:r>
+      <w:proofErr w:type="spellStart"/>
+      <w:r>
+        <w:rPr>
+          <w:sz w:val="28"/>
+          <w:szCs w:val="28"/>
+        </w:rPr>
+        <w:t>Page_html</w:t>
+      </w:r>
+      <w:proofErr w:type="spellEnd"/>
+      <w:r>
+        <w:rPr>
+          <w:sz w:val="28"/>
+          <w:szCs w:val="28"/>
+        </w:rPr>
+        <w:t> :</w:t>
+      </w:r>
+    </w:p>
+    <w:p>
+      <w:pPr>
+        <w:ind w:firstLine="708"/>
+        <w:rPr>
+          <w:sz w:val="26"/>
+          <w:szCs w:val="26"/>
+        </w:rPr>
+      </w:pPr>
+      <w:r>
+        <w:rPr>
+          <w:sz w:val="26"/>
+          <w:szCs w:val="26"/>
+        </w:rPr>
+        <w:t>Nous retrouvons toutes les pages html que nous devons créer, et réaliser à partir des maquettes. Nous avons mis les interactions avec certaine page. Nous ne pouvions pas tous les faires car nous devions codés en PHP, pour pouvoir accéder selon le login et le mot de passe à une accueil adaptée.</w:t>
+      </w:r>
+    </w:p>
+    <w:p>
+      <w:pPr>
+        <w:rPr>
+          <w:sz w:val="26"/>
+          <w:szCs w:val="26"/>
+        </w:rPr>
+      </w:pPr>
+      <w:r>
+        <w:rPr>
+          <w:sz w:val="26"/>
+          <w:szCs w:val="26"/>
+        </w:rPr>
+        <w:t>Nous avons ajouté les vidéos et images pour les pages html.</w:t>
+      </w:r>
+    </w:p>
+    <w:p>
+      <w:pPr>
+        <w:rPr>
+          <w:sz w:val="26"/>
+          <w:szCs w:val="26"/>
+        </w:rPr>
+      </w:pPr>
+    </w:p>
+    <w:p>
+      <w:pPr>
+        <w:rPr>
+          <w:b/>
+          <w:sz w:val="32"/>
+          <w:szCs w:val="32"/>
+        </w:rPr>
+      </w:pPr>
+      <w:r>
+        <w:rPr>
+          <w:b/>
+          <w:sz w:val="32"/>
+          <w:szCs w:val="32"/>
+        </w:rPr>
+        <w:t>Test</w:t>
+      </w:r>
+    </w:p>
+    <w:p>
+      <w:pPr>
+        <w:rPr>
+          <w:sz w:val="28"/>
+          <w:szCs w:val="28"/>
+        </w:rPr>
+      </w:pPr>
+      <w:r>
+        <w:rPr>
+          <w:b/>
+          <w:sz w:val="32"/>
+          <w:szCs w:val="32"/>
+        </w:rPr>
+        <w:lastRenderedPageBreak/>
+        <w:tab/>
+      </w:r>
+      <w:r>
+        <w:rPr>
+          <w:sz w:val="28"/>
+          <w:szCs w:val="28"/>
+        </w:rPr>
+        <w:t>Test d’acceptation</w:t>
+      </w:r>
+      <w:r>
+        <w:rPr>
+          <w:sz w:val="28"/>
+          <w:szCs w:val="28"/>
+        </w:rPr>
+        <w:t> :</w:t>
+      </w:r>
+    </w:p>
+    <w:p>
+      <w:pPr>
+        <w:rPr>
+          <w:sz w:val="26"/>
+          <w:szCs w:val="26"/>
+        </w:rPr>
+      </w:pPr>
+      <w:r>
+        <w:rPr>
+          <w:sz w:val="28"/>
+          <w:szCs w:val="28"/>
+        </w:rPr>
+        <w:tab/>
+      </w:r>
+      <w:r>
+        <w:rPr>
+          <w:sz w:val="26"/>
+          <w:szCs w:val="26"/>
+        </w:rPr>
+        <w:t xml:space="preserve">C’est un type de test qui permet de vérifier si toutes les exigences client, décrites dans le cahier des charges correspondent </w:t>
+      </w:r>
+      <w:r>
+        <w:rPr>
+          <w:sz w:val="26"/>
+          <w:szCs w:val="26"/>
+        </w:rPr>
+        <w:t>aux chaque attentes</w:t>
+      </w:r>
+      <w:r>
+        <w:rPr>
+          <w:sz w:val="26"/>
+          <w:szCs w:val="26"/>
+        </w:rPr>
+        <w:t xml:space="preserve"> du produit défini dans chaque livrable. </w:t>
+      </w:r>
+      <w:r>
+        <w:rPr>
+          <w:sz w:val="26"/>
+          <w:szCs w:val="26"/>
+        </w:rPr>
+        <w:t>Elle est aussi décrite à partir de l’activité de spécification grâce à la réalisation des maquettes.</w:t>
+      </w:r>
+    </w:p>
+    <w:p>
+      <w:pPr>
+        <w:rPr>
+          <w:sz w:val="26"/>
+          <w:szCs w:val="26"/>
+        </w:rPr>
+      </w:pPr>
+      <w:r>
+        <w:rPr>
+          <w:sz w:val="26"/>
+          <w:szCs w:val="26"/>
+        </w:rPr>
+        <w:tab/>
+        <w:t>Nous retrouvons les tests d’acceptation réalisé à partir des attentes du clients et des maquettes, et valider après la programmation si cette dernière correspond bien.</w:t>
+      </w:r>
+    </w:p>
+    <w:p>
+      <w:pPr>
+        <w:rPr>
+          <w:sz w:val="26"/>
+          <w:szCs w:val="26"/>
+        </w:rPr>
+      </w:pPr>
+    </w:p>
+    <w:p>
+      <w:pPr>
+        <w:rPr>
+          <w:sz w:val="28"/>
+          <w:szCs w:val="28"/>
+        </w:rPr>
+      </w:pPr>
+      <w:r>
+        <w:rPr>
+          <w:sz w:val="28"/>
+          <w:szCs w:val="28"/>
+        </w:rPr>
+        <w:tab/>
+        <w:t>Test d’intégration</w:t>
+      </w:r>
+      <w:r>
+        <w:rPr>
+          <w:sz w:val="28"/>
+          <w:szCs w:val="28"/>
+        </w:rPr>
+        <w:t> :</w:t>
+      </w:r>
+    </w:p>
+    <w:p>
+      <w:pPr>
+        <w:rPr>
+          <w:sz w:val="28"/>
+          <w:szCs w:val="28"/>
+        </w:rPr>
+      </w:pPr>
+      <w:r>
+        <w:rPr>
+          <w:sz w:val="28"/>
+          <w:szCs w:val="28"/>
+        </w:rPr>
+        <w:tab/>
+        <w:t>C’est un type de test qui permet de vérifier si les exigences du client sur la navigabilité entre les composants correspondent bien. Les tests sont réalisés à partir du cahier des charges et approfondi dans la conception architecturale dans la partie conception.</w:t>
+      </w:r>
+    </w:p>
+    <w:p>
+      <w:pPr>
+        <w:rPr>
+          <w:sz w:val="28"/>
+          <w:szCs w:val="28"/>
+        </w:rPr>
+      </w:pPr>
+      <w:r>
+        <w:rPr>
+          <w:sz w:val="28"/>
+          <w:szCs w:val="28"/>
+        </w:rPr>
+        <w:tab/>
+        <w:t>Nous retrouvons les tests d’intégration réalisé à partir des attentes du clients et de la conception architecturale. La conception architecturale permet de voir si une page appelle l’autre. Ces tests sont validés après la programmation de toutes les pages html et si toutes les interactions entre les pages</w:t>
+      </w:r>
+      <w:bookmarkStart w:id="3" w:name="_GoBack"/>
+      <w:bookmarkEnd w:id="3"/>
+      <w:r>
+        <w:rPr>
+          <w:sz w:val="28"/>
+          <w:szCs w:val="28"/>
+        </w:rPr>
+        <w:t xml:space="preserve"> correspondent bien.</w:t>
+      </w:r>
     </w:p>
     <w:sectPr>
       <w:pgSz w:w="11906" w:h="16838"/>
-      <w:pgMar w:top="709" w:right="1417" w:bottom="851" w:left="1417" w:header="708" w:footer="708" w:gutter="0"/>
+      <w:pgMar w:top="709" w:right="1274" w:bottom="851" w:left="1134" w:header="708" w:footer="708" w:gutter="0"/>
       <w:cols w:space="708"/>
       <w:docGrid w:linePitch="360"/>
     </w:sectPr>
@@ -2527,6 +3457,27 @@
     <w:qFormat/>
     <w:rsid w:val="00E97816"/>
   </w:style>
+  <w:style w:type="paragraph" w:styleId="Titre1">
+    <w:name w:val="heading 1"/>
+    <w:basedOn w:val="Normal"/>
+    <w:next w:val="Normal"/>
+    <w:link w:val="Titre1Car"/>
+    <w:uiPriority w:val="9"/>
+    <w:qFormat/>
+    <w:rsid w:val="001F234E"/>
+    <w:pPr>
+      <w:keepNext/>
+      <w:keepLines/>
+      <w:spacing w:before="240" w:after="0"/>
+      <w:outlineLvl w:val="0"/>
+    </w:pPr>
+    <w:rPr>
+      <w:rFonts w:asciiTheme="majorHAnsi" w:eastAsiaTheme="majorEastAsia" w:hAnsiTheme="majorHAnsi" w:cstheme="majorBidi"/>
+      <w:color w:val="365F91" w:themeColor="accent1" w:themeShade="BF"/>
+      <w:sz w:val="32"/>
+      <w:szCs w:val="32"/>
+    </w:rPr>
+  </w:style>
   <w:style w:type="character" w:default="1" w:styleId="Policepardfaut">
     <w:name w:val="Default Paragraph Font"/>
     <w:uiPriority w:val="1"/>
@@ -2575,6 +3526,59 @@
       <w:color w:val="0000FF" w:themeColor="hyperlink"/>
       <w:u w:val="single"/>
     </w:rPr>
+  </w:style>
+  <w:style w:type="character" w:customStyle="1" w:styleId="Titre1Car">
+    <w:name w:val="Titre 1 Car"/>
+    <w:basedOn w:val="Policepardfaut"/>
+    <w:link w:val="Titre1"/>
+    <w:uiPriority w:val="9"/>
+    <w:rsid w:val="001F234E"/>
+    <w:rPr>
+      <w:rFonts w:asciiTheme="majorHAnsi" w:eastAsiaTheme="majorEastAsia" w:hAnsiTheme="majorHAnsi" w:cstheme="majorBidi"/>
+      <w:color w:val="365F91" w:themeColor="accent1" w:themeShade="BF"/>
+      <w:sz w:val="32"/>
+      <w:szCs w:val="32"/>
+    </w:rPr>
+  </w:style>
+  <w:style w:type="paragraph" w:styleId="En-ttedetabledesmatires">
+    <w:name w:val="TOC Heading"/>
+    <w:basedOn w:val="Titre1"/>
+    <w:next w:val="Normal"/>
+    <w:uiPriority w:val="39"/>
+    <w:unhideWhenUsed/>
+    <w:qFormat/>
+    <w:rsid w:val="001F234E"/>
+    <w:pPr>
+      <w:spacing w:line="259" w:lineRule="auto"/>
+      <w:outlineLvl w:val="9"/>
+    </w:pPr>
+    <w:rPr>
+      <w:lang w:eastAsia="fr-FR"/>
+    </w:rPr>
+  </w:style>
+  <w:style w:type="paragraph" w:styleId="TM1">
+    <w:name w:val="toc 1"/>
+    <w:basedOn w:val="Normal"/>
+    <w:next w:val="Normal"/>
+    <w:autoRedefine/>
+    <w:uiPriority w:val="39"/>
+    <w:unhideWhenUsed/>
+    <w:rsid w:val="0031558F"/>
+    <w:pPr>
+      <w:tabs>
+        <w:tab w:val="right" w:leader="dot" w:pos="9356"/>
+      </w:tabs>
+      <w:spacing w:after="100"/>
+    </w:pPr>
+  </w:style>
+  <w:style w:type="paragraph" w:styleId="Sansinterligne">
+    <w:name w:val="No Spacing"/>
+    <w:uiPriority w:val="1"/>
+    <w:qFormat/>
+    <w:rsid w:val="001F234E"/>
+    <w:pPr>
+      <w:spacing w:after="0" w:line="240" w:lineRule="auto"/>
+    </w:pPr>
   </w:style>
 </w:styles>
 </file>
@@ -2867,7 +3871,7 @@
 </file>
 
 <file path=customXml/itemProps1.xml><?xml version="1.0" encoding="utf-8"?>
-<ds:datastoreItem xmlns:ds="http://schemas.openxmlformats.org/officeDocument/2006/customXml" ds:itemID="{63CA01A7-8E60-4E55-8BAE-86BFB014ACAA}">
+<ds:datastoreItem xmlns:ds="http://schemas.openxmlformats.org/officeDocument/2006/customXml" ds:itemID="{7E80B851-645C-4CE9-A736-5D97CB7E557A}">
   <ds:schemaRefs>
     <ds:schemaRef ds:uri="http://schemas.openxmlformats.org/officeDocument/2006/bibliography"/>
   </ds:schemaRefs>

</xml_diff>